<commit_message>
minor updates to software error and solutions text file.
</commit_message>
<xml_diff>
--- a/Common Software Errors and Solutions.docx
+++ b/Common Software Errors and Solutions.docx
@@ -39,6 +39,117 @@
           <w:sz w:val="44"/>
           <w:szCs w:val="44"/>
         </w:rPr>
+        <w:t>TCP Controller fails to connect</w:t>
+      </w:r>
+      <w:r>
+        <w:rPr>
+          <w:b/>
+          <w:sz w:val="44"/>
+          <w:szCs w:val="44"/>
+        </w:rPr>
+        <w:t>:</w:t>
+      </w:r>
+    </w:p>
+    <w:p>
+      <w:pPr>
+        <w:rPr>
+          <w:color w:val="FF0000"/>
+        </w:rPr>
+      </w:pPr>
+      <w:r>
+        <w:rPr>
+          <w:color w:val="FF0000"/>
+        </w:rPr>
+        <w:t>Read Error Out code 5, Write Error Out code 56.</w:t>
+      </w:r>
+    </w:p>
+    <w:p>
+      <w:r>
+        <w:t xml:space="preserve">Solution: Something very strange is happening with the TCP ports. Make sure both dusty and the </w:t>
+      </w:r>
+      <w:proofErr w:type="spellStart"/>
+      <w:r>
+        <w:t>AccelNet</w:t>
+      </w:r>
+      <w:proofErr w:type="spellEnd"/>
+      <w:r>
+        <w:t xml:space="preserve"> machine have the correct IP addresses (192.168.1.107 and 192.168.1.101 respectively). </w:t>
+      </w:r>
+      <w:r>
+        <w:t xml:space="preserve">For the </w:t>
+      </w:r>
+      <w:proofErr w:type="spellStart"/>
+      <w:r>
+        <w:t>AccelNet</w:t>
+      </w:r>
+      <w:proofErr w:type="spellEnd"/>
+      <w:r>
+        <w:t xml:space="preserve">, open up the ‘terminal’ (which is really </w:t>
+      </w:r>
+      <w:proofErr w:type="spellStart"/>
+      <w:r>
+        <w:t>Konsole</w:t>
+      </w:r>
+      <w:proofErr w:type="spellEnd"/>
+      <w:r>
+        <w:t>) and use the command hostname -</w:t>
+      </w:r>
+      <w:proofErr w:type="spellStart"/>
+      <w:r>
+        <w:t>i</w:t>
+      </w:r>
+      <w:proofErr w:type="spellEnd"/>
+      <w:r>
+        <w:t xml:space="preserve"> to get the </w:t>
+      </w:r>
+      <w:bookmarkStart w:id="0" w:name="_GoBack"/>
+      <w:bookmarkEnd w:id="0"/>
+      <w:r>
+        <w:t xml:space="preserve">IP. </w:t>
+      </w:r>
+      <w:r>
+        <w:t xml:space="preserve">If they do and problems persist, disconnect the </w:t>
+      </w:r>
+      <w:proofErr w:type="spellStart"/>
+      <w:r>
+        <w:t>AccelNet</w:t>
+      </w:r>
+      <w:proofErr w:type="spellEnd"/>
+      <w:r>
+        <w:t xml:space="preserve"> from the Internal Network, and have it </w:t>
+      </w:r>
+      <w:proofErr w:type="gramStart"/>
+      <w:r>
+        <w:t>connect</w:t>
+      </w:r>
+      <w:proofErr w:type="gramEnd"/>
+      <w:r>
+        <w:t xml:space="preserve"> to the External. Then unplug from External and reconnect to Internal. If problems persist, combine this with reboots.</w:t>
+      </w:r>
+    </w:p>
+    <w:p>
+      <w:pPr>
+        <w:rPr>
+          <w:b/>
+          <w:sz w:val="44"/>
+          <w:szCs w:val="44"/>
+        </w:rPr>
+      </w:pPr>
+    </w:p>
+    <w:p>
+      <w:pPr>
+        <w:rPr>
+          <w:b/>
+          <w:sz w:val="44"/>
+          <w:szCs w:val="44"/>
+        </w:rPr>
+      </w:pPr>
+      <w:r>
+        <w:rPr>
+          <w:b/>
+          <w:sz w:val="44"/>
+          <w:szCs w:val="44"/>
+        </w:rPr>
         <w:t>Batch Processor:</w:t>
       </w:r>
     </w:p>
@@ -77,8 +188,517 @@
           <w:szCs w:val="44"/>
         </w:rPr>
       </w:pPr>
+      <w:r>
+        <w:rPr>
+          <w:b/>
+          <w:sz w:val="44"/>
+          <w:szCs w:val="44"/>
+        </w:rPr>
+        <w:t>Waveforms Server</w:t>
+      </w:r>
+      <w:r>
+        <w:rPr>
+          <w:b/>
+          <w:sz w:val="44"/>
+          <w:szCs w:val="44"/>
+        </w:rPr>
+        <w:t>:</w:t>
+      </w:r>
+    </w:p>
+    <w:p>
+      <w:pPr>
+        <w:rPr>
+          <w:color w:val="FF0000"/>
+        </w:rPr>
+      </w:pPr>
+      <w:r>
+        <w:rPr>
+          <w:color w:val="FF0000"/>
+        </w:rPr>
+        <w:t>Unable to access waveforms server. “Microsoft Windows Network: The network path was not found”</w:t>
+      </w:r>
+    </w:p>
+    <w:p>
+      <w:r>
+        <w:t xml:space="preserve">Solution: Are you trying to access from either </w:t>
+      </w:r>
       <w:proofErr w:type="spellStart"/>
       <w:r>
+        <w:t>argos</w:t>
+      </w:r>
+      <w:proofErr w:type="spellEnd"/>
+      <w:r>
+        <w:t xml:space="preserve"> or dusty? Other machines are prevented from connecting to the </w:t>
+      </w:r>
+      <w:proofErr w:type="gramStart"/>
+      <w:r>
+        <w:t>waveforms</w:t>
+      </w:r>
+      <w:proofErr w:type="gramEnd"/>
+      <w:r>
+        <w:t xml:space="preserve"> server by the Ubiquiti firewall.</w:t>
+      </w:r>
+    </w:p>
+    <w:p>
+      <w:r>
+        <w:t xml:space="preserve">Does </w:t>
+      </w:r>
+      <w:proofErr w:type="spellStart"/>
+      <w:r>
+        <w:t>argos</w:t>
+      </w:r>
+      <w:proofErr w:type="spellEnd"/>
+      <w:r>
+        <w:t xml:space="preserve"> have an IP address of 192.168.1.10</w:t>
+      </w:r>
+      <w:r>
+        <w:t>7</w:t>
+      </w:r>
+      <w:r>
+        <w:t>? Does dusty have an IP address of 192.168.1.10</w:t>
+      </w:r>
+      <w:r>
+        <w:t>5</w:t>
+      </w:r>
+      <w:r>
+        <w:t>? If not, use the Ubiquiti Unifi software to see why.</w:t>
+      </w:r>
+    </w:p>
+    <w:p/>
+    <w:p>
+      <w:pPr>
+        <w:rPr>
+          <w:b/>
+          <w:sz w:val="44"/>
+          <w:szCs w:val="44"/>
+        </w:rPr>
+      </w:pPr>
+      <w:r>
+        <w:rPr>
+          <w:b/>
+          <w:sz w:val="44"/>
+          <w:szCs w:val="44"/>
+        </w:rPr>
+        <w:t>Ubiquiti Unifi</w:t>
+      </w:r>
+      <w:r>
+        <w:rPr>
+          <w:b/>
+          <w:sz w:val="44"/>
+          <w:szCs w:val="44"/>
+        </w:rPr>
+        <w:t>:</w:t>
+      </w:r>
+    </w:p>
+    <w:p>
+      <w:pPr>
+        <w:rPr>
+          <w:color w:val="FF0000"/>
+        </w:rPr>
+      </w:pPr>
+      <w:r>
+        <w:rPr>
+          <w:color w:val="FF0000"/>
+        </w:rPr>
+        <w:t>“Starting Unifi Controller,” then briefly “Port 8080 is used by other programs” and then “Start-up failed.”</w:t>
+      </w:r>
+    </w:p>
+    <w:p>
+      <w:r>
+        <w:t xml:space="preserve">Solution: The standard port 8080 was a poor choice on Ubiquiti’s part for communication with the firewall router. Set it to something else. </w:t>
+      </w:r>
+    </w:p>
+    <w:p>
+      <w:r>
+        <w:t xml:space="preserve">See </w:t>
+      </w:r>
+      <w:hyperlink r:id="rId4" w:history="1">
+        <w:r>
+          <w:rPr>
+            <w:rStyle w:val="Hyperlink"/>
+          </w:rPr>
+          <w:t>https://help.ui.com/hc/en-us/articles/204910084-UniFi-Advanced-Changing-Default-Ports</w:t>
+        </w:r>
+      </w:hyperlink>
+    </w:p>
+    <w:p>
+      <w:r>
+        <w:lastRenderedPageBreak/>
+        <w:t>Close all instances of the Unifi Controller.</w:t>
+      </w:r>
+    </w:p>
+    <w:p>
+      <w:r>
+        <w:t xml:space="preserve">Modify the </w:t>
+      </w:r>
+      <w:proofErr w:type="spellStart"/>
+      <w:proofErr w:type="gramStart"/>
+      <w:r>
+        <w:t>system.properties</w:t>
+      </w:r>
+      <w:proofErr w:type="spellEnd"/>
+      <w:proofErr w:type="gramEnd"/>
+      <w:r>
+        <w:t xml:space="preserve"> file located in something like </w:t>
+      </w:r>
+      <w:r>
+        <w:t xml:space="preserve">C:\Users\dusty\Ubiquiti </w:t>
+      </w:r>
+      <w:proofErr w:type="spellStart"/>
+      <w:r>
+        <w:t>UniFi</w:t>
+      </w:r>
+      <w:proofErr w:type="spellEnd"/>
+      <w:r>
+        <w:t>\data</w:t>
+      </w:r>
+    </w:p>
+    <w:p>
+      <w:r>
+        <w:t>Delete the # and space before the line “</w:t>
+      </w:r>
+      <w:proofErr w:type="spellStart"/>
+      <w:r>
+        <w:t>unifi.http.port</w:t>
+      </w:r>
+      <w:proofErr w:type="spellEnd"/>
+      <w:r>
+        <w:t xml:space="preserve">=8080” and change it to something that isn’t a commonly used TCP port (see </w:t>
+      </w:r>
+      <w:hyperlink r:id="rId5" w:history="1">
+        <w:r>
+          <w:rPr>
+            <w:rStyle w:val="Hyperlink"/>
+          </w:rPr>
+          <w:t>https://en.wikipedia.org/wiki/List_of_TCP_and_UDP_port_numbers</w:t>
+        </w:r>
+      </w:hyperlink>
+      <w:r>
+        <w:t xml:space="preserve">). Why not </w:t>
+      </w:r>
+      <w:r>
+        <w:t xml:space="preserve">try </w:t>
+      </w:r>
+      <w:r>
+        <w:t>8079?</w:t>
+      </w:r>
+    </w:p>
+    <w:p>
+      <w:pPr>
+        <w:rPr>
+          <w:b/>
+          <w:sz w:val="44"/>
+          <w:szCs w:val="44"/>
+        </w:rPr>
+      </w:pPr>
+      <w:r>
+        <w:rPr>
+          <w:b/>
+          <w:sz w:val="44"/>
+          <w:szCs w:val="44"/>
+        </w:rPr>
+        <w:t>Dust Source Control</w:t>
+      </w:r>
+      <w:r>
+        <w:rPr>
+          <w:b/>
+          <w:sz w:val="44"/>
+          <w:szCs w:val="44"/>
+        </w:rPr>
+        <w:t>:</w:t>
+      </w:r>
+    </w:p>
+    <w:p>
+      <w:pPr>
+        <w:spacing w:after="0"/>
+        <w:rPr>
+          <w:color w:val="FF0000"/>
+        </w:rPr>
+      </w:pPr>
+      <w:r>
+        <w:rPr>
+          <w:color w:val="FF0000"/>
+        </w:rPr>
+        <w:t xml:space="preserve">On startup Error -201003, Device </w:t>
+      </w:r>
+      <w:proofErr w:type="spellStart"/>
+      <w:r>
+        <w:rPr>
+          <w:color w:val="FF0000"/>
+        </w:rPr>
+        <w:t>Device</w:t>
+      </w:r>
+      <w:proofErr w:type="spellEnd"/>
+      <w:r>
+        <w:rPr>
+          <w:color w:val="FF0000"/>
+        </w:rPr>
+        <w:t xml:space="preserve"> cannot be accessed.  Possible causes:</w:t>
+      </w:r>
+    </w:p>
+    <w:p>
+      <w:pPr>
+        <w:spacing w:after="0" w:line="240" w:lineRule="auto"/>
+        <w:rPr>
+          <w:color w:val="FF0000"/>
+        </w:rPr>
+      </w:pPr>
+      <w:r>
+        <w:rPr>
+          <w:color w:val="FF0000"/>
+        </w:rPr>
+        <w:t>Device is no longer present in the system.</w:t>
+      </w:r>
+    </w:p>
+    <w:p>
+      <w:pPr>
+        <w:spacing w:after="0" w:line="240" w:lineRule="auto"/>
+        <w:rPr>
+          <w:color w:val="FF0000"/>
+        </w:rPr>
+      </w:pPr>
+      <w:r>
+        <w:rPr>
+          <w:color w:val="FF0000"/>
+        </w:rPr>
+        <w:t>Device is not powered.</w:t>
+      </w:r>
+    </w:p>
+    <w:p>
+      <w:pPr>
+        <w:spacing w:after="0" w:line="240" w:lineRule="auto"/>
+        <w:rPr>
+          <w:color w:val="FF0000"/>
+        </w:rPr>
+      </w:pPr>
+      <w:r>
+        <w:rPr>
+          <w:color w:val="FF0000"/>
+        </w:rPr>
+        <w:t>Device is powered, but was temporarily without power.</w:t>
+      </w:r>
+    </w:p>
+    <w:p>
+      <w:pPr>
+        <w:spacing w:after="0" w:line="240" w:lineRule="auto"/>
+        <w:rPr>
+          <w:color w:val="FF0000"/>
+        </w:rPr>
+      </w:pPr>
+      <w:r>
+        <w:rPr>
+          <w:color w:val="FF0000"/>
+        </w:rPr>
+        <w:t>Device and/or chassis driver support may have been removed.</w:t>
+      </w:r>
+    </w:p>
+    <w:p>
+      <w:pPr>
+        <w:spacing w:after="0" w:line="240" w:lineRule="auto"/>
+        <w:rPr>
+          <w:color w:val="FF0000"/>
+        </w:rPr>
+      </w:pPr>
+      <w:r>
+        <w:rPr>
+          <w:color w:val="FF0000"/>
+        </w:rPr>
+        <w:t>Device is damaged.</w:t>
+      </w:r>
+    </w:p>
+    <w:p>
+      <w:r>
+        <w:t>Solution: The PCI card that connects to the PXI crate is not connected or not working properly. If so, NI MAX probably looks like this:</w:t>
+      </w:r>
+    </w:p>
+    <w:p>
+      <w:r>
+        <w:rPr>
+          <w:noProof/>
+        </w:rPr>
+        <w:drawing>
+          <wp:inline distT="0" distB="0" distL="0" distR="0">
+            <wp:extent cx="5943600" cy="2066290"/>
+            <wp:effectExtent l="0" t="0" r="0" b="0"/>
+            <wp:docPr id="3" name="Picture 3"/>
+            <wp:cNvGraphicFramePr>
+              <a:graphicFrameLocks xmlns:a="http://schemas.openxmlformats.org/drawingml/2006/main" noChangeAspect="1"/>
+            </wp:cNvGraphicFramePr>
+            <a:graphic xmlns:a="http://schemas.openxmlformats.org/drawingml/2006/main">
+              <a:graphicData uri="http://schemas.openxmlformats.org/drawingml/2006/picture">
+                <pic:pic xmlns:pic="http://schemas.openxmlformats.org/drawingml/2006/picture">
+                  <pic:nvPicPr>
+                    <pic:cNvPr id="0" name="Picture 2"/>
+                    <pic:cNvPicPr>
+                      <a:picLocks noChangeAspect="1" noChangeArrowheads="1"/>
+                    </pic:cNvPicPr>
+                  </pic:nvPicPr>
+                  <pic:blipFill>
+                    <a:blip r:embed="rId6">
+                      <a:extLst>
+                        <a:ext uri="{28A0092B-C50C-407E-A947-70E740481C1C}">
+                          <a14:useLocalDpi xmlns:a14="http://schemas.microsoft.com/office/drawing/2010/main" val="0"/>
+                        </a:ext>
+                      </a:extLst>
+                    </a:blip>
+                    <a:srcRect/>
+                    <a:stretch>
+                      <a:fillRect/>
+                    </a:stretch>
+                  </pic:blipFill>
+                  <pic:spPr bwMode="auto">
+                    <a:xfrm>
+                      <a:off x="0" y="0"/>
+                      <a:ext cx="5943600" cy="2066290"/>
+                    </a:xfrm>
+                    <a:prstGeom prst="rect">
+                      <a:avLst/>
+                    </a:prstGeom>
+                    <a:noFill/>
+                    <a:ln>
+                      <a:noFill/>
+                    </a:ln>
+                  </pic:spPr>
+                </pic:pic>
+              </a:graphicData>
+            </a:graphic>
+          </wp:inline>
+        </w:drawing>
+      </w:r>
+    </w:p>
+    <w:p>
+      <w:r>
+        <w:t xml:space="preserve">As of 2020, we use a PCI to PCI-e adapter chassis, which is a large black box by </w:t>
+      </w:r>
+      <w:proofErr w:type="spellStart"/>
+      <w:r>
+        <w:t>startech</w:t>
+      </w:r>
+      <w:proofErr w:type="spellEnd"/>
+      <w:r>
+        <w:t>. The old PCI card we have cannot be placed on the modern motherboard of the new dusty machine. The external chassis connects, very strangely, with a DVI cable on the back center of dusty.</w:t>
+      </w:r>
+    </w:p>
+    <w:p>
+      <w:r>
+        <w:t>Turn off the PXI crate, turn off the PCI external chassis, then turn off dusty. Once all three are powered down, turn on the PXI crate, then the PCI chassis, and then wait ten seconds before turning dusty back on.</w:t>
+      </w:r>
+    </w:p>
+    <w:p>
+      <w:pPr>
+        <w:rPr>
+          <w:b/>
+          <w:sz w:val="44"/>
+          <w:szCs w:val="44"/>
+        </w:rPr>
+      </w:pPr>
+      <w:r>
+        <w:rPr>
+          <w:b/>
+          <w:sz w:val="44"/>
+          <w:szCs w:val="44"/>
+        </w:rPr>
+        <w:t>FPGA Controller</w:t>
+      </w:r>
+      <w:r>
+        <w:rPr>
+          <w:b/>
+          <w:sz w:val="44"/>
+          <w:szCs w:val="44"/>
+        </w:rPr>
+        <w:t>:</w:t>
+      </w:r>
+    </w:p>
+    <w:p>
+      <w:pPr>
+        <w:rPr>
+          <w:color w:val="FF0000"/>
+        </w:rPr>
+      </w:pPr>
+      <w:r>
+        <w:rPr>
+          <w:color w:val="FF0000"/>
+        </w:rPr>
+        <w:t>On startup Error -63195, the handle for device communication is invalid</w:t>
+      </w:r>
+      <w:r>
+        <w:rPr>
+          <w:color w:val="FF0000"/>
+        </w:rPr>
+        <w:t>.</w:t>
+      </w:r>
+    </w:p>
+    <w:p>
+      <w:r>
+        <w:t>Solution: The PCI card that connects to the PXI crate is not connected or not working properly. If so, NI MAX probably looks like this:</w:t>
+      </w:r>
+    </w:p>
+    <w:p>
+      <w:r>
+        <w:rPr>
+          <w:noProof/>
+        </w:rPr>
+        <w:lastRenderedPageBreak/>
+        <w:drawing>
+          <wp:inline distT="0" distB="0" distL="0" distR="0">
+            <wp:extent cx="5943600" cy="2066290"/>
+            <wp:effectExtent l="0" t="0" r="0" b="0"/>
+            <wp:docPr id="1" name="Picture 1"/>
+            <wp:cNvGraphicFramePr>
+              <a:graphicFrameLocks xmlns:a="http://schemas.openxmlformats.org/drawingml/2006/main" noChangeAspect="1"/>
+            </wp:cNvGraphicFramePr>
+            <a:graphic xmlns:a="http://schemas.openxmlformats.org/drawingml/2006/main">
+              <a:graphicData uri="http://schemas.openxmlformats.org/drawingml/2006/picture">
+                <pic:pic xmlns:pic="http://schemas.openxmlformats.org/drawingml/2006/picture">
+                  <pic:nvPicPr>
+                    <pic:cNvPr id="0" name="Picture 1"/>
+                    <pic:cNvPicPr>
+                      <a:picLocks noChangeAspect="1" noChangeArrowheads="1"/>
+                    </pic:cNvPicPr>
+                  </pic:nvPicPr>
+                  <pic:blipFill>
+                    <a:blip r:embed="rId6">
+                      <a:extLst>
+                        <a:ext uri="{28A0092B-C50C-407E-A947-70E740481C1C}">
+                          <a14:useLocalDpi xmlns:a14="http://schemas.microsoft.com/office/drawing/2010/main" val="0"/>
+                        </a:ext>
+                      </a:extLst>
+                    </a:blip>
+                    <a:srcRect/>
+                    <a:stretch>
+                      <a:fillRect/>
+                    </a:stretch>
+                  </pic:blipFill>
+                  <pic:spPr bwMode="auto">
+                    <a:xfrm>
+                      <a:off x="0" y="0"/>
+                      <a:ext cx="5943600" cy="2066290"/>
+                    </a:xfrm>
+                    <a:prstGeom prst="rect">
+                      <a:avLst/>
+                    </a:prstGeom>
+                    <a:noFill/>
+                    <a:ln>
+                      <a:noFill/>
+                    </a:ln>
+                  </pic:spPr>
+                </pic:pic>
+              </a:graphicData>
+            </a:graphic>
+          </wp:inline>
+        </w:drawing>
+      </w:r>
+    </w:p>
+    <w:p>
+      <w:pPr>
+        <w:rPr>
+          <w:b/>
+          <w:sz w:val="44"/>
+          <w:szCs w:val="44"/>
+        </w:rPr>
+      </w:pPr>
+      <w:proofErr w:type="spellStart"/>
+      <w:r>
         <w:rPr>
           <w:b/>
           <w:sz w:val="44"/>
@@ -106,38 +726,35 @@
         <w:rPr>
           <w:color w:val="FF0000"/>
         </w:rPr>
-        <w:t>Error -89125: N</w:t>
-      </w:r>
-      <w:r>
-        <w:rPr>
-          <w:color w:val="FF0000"/>
-        </w:rPr>
-        <w:t>o registered trigger lines</w:t>
-      </w:r>
-      <w:r>
-        <w:rPr>
-          <w:color w:val="FF0000"/>
-        </w:rPr>
-        <w:t>….</w:t>
-      </w:r>
-    </w:p>
-    <w:p>
-      <w:r>
-        <w:t xml:space="preserve">Solution: </w:t>
-      </w:r>
-      <w:r>
-        <w:t>Open NIMAX. Look at the Devices and Interfaces dropdown. If the Chassis is listed as “Unidentified PXI Chassis” or something like that, right click it and identify it as a PXI 1042 (note, this is accurate as of Aug 2020. By the time you read this there may be a different chassis). It’ll likely lose the individual cards. Reset the chassis a few times until the cards pop back up. I’m unfortunately not sure what I clicked on that finally got it to work</w:t>
-      </w:r>
-      <w:r>
-        <w:t>, as it did so suddenly</w:t>
-      </w:r>
-      <w:r>
-        <w:t>, but I believe it was just a reset that eventually worked.</w:t>
-      </w:r>
-    </w:p>
-    <w:p>
-      <w:r>
-        <w:t>If the chassis is correctly identified, make sure the individual cards are correctly identified. As of Aug 2020, it looks like this:</w:t>
+        <w:t>Error -89125: No registered trigger lines….</w:t>
+      </w:r>
+    </w:p>
+    <w:p>
+      <w:r>
+        <w:t>Solution: Open NIMAX. Look at the Devices and Interfaces dropdown. If the Chassis is listed as “Unidentified PXI Chassis” or something like that, right click it and identify it as a PXI 1042 (note, this is accurate as of Aug 2020. By the time you read this there may be a different chassis). It’ll likely lose the individual cards</w:t>
+      </w:r>
+      <w:r>
+        <w:t xml:space="preserve"> once you do so, but that’s OK</w:t>
+      </w:r>
+      <w:r>
+        <w:t xml:space="preserve">. Reset the chassis a few times until the cards pop back up. </w:t>
+      </w:r>
+    </w:p>
+    <w:p>
+      <w:r>
+        <w:t xml:space="preserve">If the chassis is </w:t>
+      </w:r>
+      <w:r>
+        <w:t xml:space="preserve">already </w:t>
+      </w:r>
+      <w:r>
+        <w:t>correctly identified, make sure the individual cards are correctly identified</w:t>
+      </w:r>
+      <w:r>
+        <w:t xml:space="preserve"> and have the correct device numbering</w:t>
+      </w:r>
+      <w:r>
+        <w:t>. As of Aug 2020, it looks like this:</w:t>
       </w:r>
     </w:p>
     <w:p>
@@ -163,7 +780,7 @@
                     </pic:cNvPicPr>
                   </pic:nvPicPr>
                   <pic:blipFill>
-                    <a:blip r:embed="rId4">
+                    <a:blip r:embed="rId7">
                       <a:extLst>
                         <a:ext uri="{28A0092B-C50C-407E-A947-70E740481C1C}">
                           <a14:useLocalDpi xmlns:a14="http://schemas.microsoft.com/office/drawing/2010/main" val="0"/>
@@ -203,12 +820,14 @@
     <w:p>
       <w:pPr>
         <w:rPr>
+          <w:b/>
           <w:sz w:val="48"/>
           <w:szCs w:val="48"/>
         </w:rPr>
       </w:pPr>
       <w:r>
         <w:rPr>
+          <w:b/>
           <w:sz w:val="48"/>
           <w:szCs w:val="48"/>
         </w:rPr>
@@ -231,12 +850,38 @@
     </w:p>
     <w:p>
       <w:r>
-        <w:t>Solution: This is caused by rampant misuse of global and local variables, thus creating race conditions. To solve, try opening Query Dust Event by itself. This will open database connections with much less dependence on global/local variables. Once it’s opened and successfully pulls data from the database (once the plot window is populated), you can open Database Connection. Once that’s connected to the database (once the experiment settings, dust settings, dust operator, etc. populate), you can close Query Dust Event if you want.</w:t>
-      </w:r>
-    </w:p>
-    <w:p>
-      <w:r>
-        <w:t>If Query Dust Event also crashes with Access Violations, reboot. If problems persist, run the database_connection_test.vi in Accelerator/Database IO/ a few times. If no errors show up in the error indicator, try Query Dust Event again. If errors show up in the test vi, you’ve other problems. Are you connected to waveforms? Can you ping 192.168.1.102? Does MySQL Workbench successfully talk to the database?</w:t>
+        <w:t>Solution: This is caused by rampant misuse of global and local variables, thus creating race conditions. To solve, try opening Query Dust Event by itself. This will open database connections with much less dependence on global/local variables</w:t>
+      </w:r>
+      <w:r>
+        <w:t xml:space="preserve"> and works most of the time</w:t>
+      </w:r>
+      <w:r>
+        <w:t>. Once it’s opened and successfully pulls data from the database (once the plot window is populated), you can open Database Connection. Once that’s connected to the database (once the experiment settings, dust settings, dust operator, etc. populate), you can close Query Dust Event if you want.</w:t>
+      </w:r>
+    </w:p>
+    <w:p>
+      <w:r>
+        <w:t>If Query Dust Event also crashes with Access Violations</w:t>
+      </w:r>
+      <w:r>
+        <w:t>,</w:t>
+      </w:r>
+      <w:r>
+        <w:t xml:space="preserve"> try again. If it still crashes</w:t>
+      </w:r>
+      <w:r>
+        <w:t>, reboot. If problems persist, run the database_connection_test.vi in Accelerator/Database IO/ a few times. If no errors show up in the error indicator, try Query Dust Event again. If errors show up in the test vi, you’ve other problems. Are you connected to</w:t>
+      </w:r>
+      <w:r>
+        <w:t xml:space="preserve"> </w:t>
+      </w:r>
+      <w:proofErr w:type="spellStart"/>
+      <w:r>
+        <w:t>impactwave</w:t>
+      </w:r>
+      <w:proofErr w:type="spellEnd"/>
+      <w:r>
+        <w:t>? Can you ping 192.168.1.102? Does MySQL Workbench successfully talk to the database?</w:t>
       </w:r>
       <w:r>
         <w:t xml:space="preserve"> Is </w:t>
@@ -249,10 +894,16 @@
       <w:r>
         <w:t xml:space="preserve"> IP address 192.168.1.105?</w:t>
       </w:r>
-      <w:bookmarkStart w:id="0" w:name="_GoBack"/>
-      <w:bookmarkEnd w:id="0"/>
-    </w:p>
-    <w:p/>
+    </w:p>
+    <w:p>
+      <w:pPr>
+        <w:rPr>
+          <w:b/>
+          <w:sz w:val="44"/>
+          <w:szCs w:val="44"/>
+        </w:rPr>
+      </w:pPr>
+    </w:p>
     <w:sectPr>
       <w:pgSz w:w="12240" w:h="15840"/>
       <w:pgMar w:top="1440" w:right="1440" w:bottom="1440" w:left="1440" w:header="720" w:footer="720" w:gutter="0"/>
@@ -688,6 +1339,29 @@
     <w:semiHidden/>
     <w:unhideWhenUsed/>
   </w:style>
+  <w:style w:type="character" w:styleId="Hyperlink">
+    <w:name w:val="Hyperlink"/>
+    <w:basedOn w:val="DefaultParagraphFont"/>
+    <w:uiPriority w:val="99"/>
+    <w:unhideWhenUsed/>
+    <w:rsid w:val="008C1142"/>
+    <w:rPr>
+      <w:color w:val="0563C1" w:themeColor="hyperlink"/>
+      <w:u w:val="single"/>
+    </w:rPr>
+  </w:style>
+  <w:style w:type="character" w:styleId="UnresolvedMention">
+    <w:name w:val="Unresolved Mention"/>
+    <w:basedOn w:val="DefaultParagraphFont"/>
+    <w:uiPriority w:val="99"/>
+    <w:semiHidden/>
+    <w:unhideWhenUsed/>
+    <w:rsid w:val="008C1142"/>
+    <w:rPr>
+      <w:color w:val="605E5C"/>
+      <w:shd w:val="clear" w:color="auto" w:fill="E1DFDD"/>
+    </w:rPr>
+  </w:style>
 </w:styles>
 </file>
 

</xml_diff>

<commit_message>
Changed process old data timestep
</commit_message>
<xml_diff>
--- a/Common Software Errors and Solutions.docx
+++ b/Common Software Errors and Solutions.docx
@@ -100,83 +100,184 @@
       </w:r>
       <w:proofErr w:type="spellEnd"/>
       <w:r>
-        <w:t xml:space="preserve"> to get the </w:t>
+        <w:t xml:space="preserve"> to get the IP. </w:t>
+      </w:r>
+      <w:r>
+        <w:t xml:space="preserve">If they do and problems persist, disconnect the </w:t>
+      </w:r>
+      <w:proofErr w:type="spellStart"/>
+      <w:r>
+        <w:t>AccelNet</w:t>
+      </w:r>
+      <w:proofErr w:type="spellEnd"/>
+      <w:r>
+        <w:t xml:space="preserve"> from the Internal Network, and have it </w:t>
+      </w:r>
+      <w:proofErr w:type="gramStart"/>
+      <w:r>
+        <w:t>connect</w:t>
+      </w:r>
+      <w:proofErr w:type="gramEnd"/>
+      <w:r>
+        <w:t xml:space="preserve"> to the External. Then unplug from External and reconnect to Internal. If problems persist, combine this with reboots.</w:t>
+      </w:r>
+    </w:p>
+    <w:p>
+      <w:pPr>
+        <w:rPr>
+          <w:b/>
+          <w:sz w:val="44"/>
+          <w:szCs w:val="44"/>
+        </w:rPr>
+      </w:pPr>
+    </w:p>
+    <w:p>
+      <w:pPr>
+        <w:rPr>
+          <w:b/>
+          <w:sz w:val="44"/>
+          <w:szCs w:val="44"/>
+        </w:rPr>
+      </w:pPr>
+      <w:r>
+        <w:rPr>
+          <w:b/>
+          <w:sz w:val="44"/>
+          <w:szCs w:val="44"/>
+        </w:rPr>
+        <w:t>Batch Processor:</w:t>
+      </w:r>
+    </w:p>
+    <w:p>
+      <w:pPr>
+        <w:rPr>
+          <w:color w:val="FF0000"/>
+        </w:rPr>
+      </w:pPr>
+      <w:r>
+        <w:rPr>
+          <w:color w:val="FF0000"/>
+        </w:rPr>
+        <w:t>Error 7 occurred at list folder in batch processor.</w:t>
+      </w:r>
+    </w:p>
+    <w:p>
+      <w:r>
+        <w:t xml:space="preserve">Solution: Open windows explorer. Is there a red X on the </w:t>
+      </w:r>
+      <w:proofErr w:type="gramStart"/>
+      <w:r>
+        <w:t>waveforms</w:t>
+      </w:r>
+      <w:proofErr w:type="gramEnd"/>
+      <w:r>
+        <w:t xml:space="preserve"> server? If yes, double click it to reconnect.</w:t>
+      </w:r>
+    </w:p>
+    <w:p/>
+    <w:p>
+      <w:pPr>
+        <w:rPr>
+          <w:color w:val="FF0000"/>
+        </w:rPr>
+      </w:pPr>
+      <w:r>
+        <w:rPr>
+          <w:color w:val="FF0000"/>
+        </w:rPr>
+        <w:t>Every entry in the database is being reprocessed by the batch processor.</w:t>
+      </w:r>
+    </w:p>
+    <w:p>
+      <w:r>
+        <w:t xml:space="preserve">Solution: </w:t>
       </w:r>
       <w:bookmarkStart w:id="0" w:name="_GoBack"/>
       <w:bookmarkEnd w:id="0"/>
-      <w:r>
-        <w:t xml:space="preserve">IP. </w:t>
-      </w:r>
-      <w:r>
-        <w:t xml:space="preserve">If they do and problems persist, disconnect the </w:t>
-      </w:r>
-      <w:proofErr w:type="spellStart"/>
-      <w:r>
-        <w:t>AccelNet</w:t>
-      </w:r>
-      <w:proofErr w:type="spellEnd"/>
-      <w:r>
-        <w:t xml:space="preserve"> from the Internal Network, and have it </w:t>
+    </w:p>
+    <w:p/>
+    <w:p>
+      <w:pPr>
+        <w:rPr>
+          <w:b/>
+          <w:sz w:val="44"/>
+          <w:szCs w:val="44"/>
+        </w:rPr>
+      </w:pPr>
+      <w:r>
+        <w:rPr>
+          <w:b/>
+          <w:sz w:val="44"/>
+          <w:szCs w:val="44"/>
+        </w:rPr>
+        <w:t>Waveforms Server</w:t>
+      </w:r>
+      <w:r>
+        <w:rPr>
+          <w:b/>
+          <w:sz w:val="44"/>
+          <w:szCs w:val="44"/>
+        </w:rPr>
+        <w:t>:</w:t>
+      </w:r>
+    </w:p>
+    <w:p>
+      <w:pPr>
+        <w:rPr>
+          <w:color w:val="FF0000"/>
+        </w:rPr>
+      </w:pPr>
+      <w:r>
+        <w:rPr>
+          <w:color w:val="FF0000"/>
+        </w:rPr>
+        <w:t>Unable to access waveforms server. “Microsoft Windows Network: The network path was not found”</w:t>
+      </w:r>
+    </w:p>
+    <w:p>
+      <w:r>
+        <w:t xml:space="preserve">Solution: Are you trying to access from either </w:t>
+      </w:r>
+      <w:proofErr w:type="spellStart"/>
+      <w:r>
+        <w:t>argos</w:t>
+      </w:r>
+      <w:proofErr w:type="spellEnd"/>
+      <w:r>
+        <w:t xml:space="preserve"> or dusty? Other machines are prevented from connecting to the </w:t>
       </w:r>
       <w:proofErr w:type="gramStart"/>
       <w:r>
-        <w:t>connect</w:t>
+        <w:t>waveforms</w:t>
       </w:r>
       <w:proofErr w:type="gramEnd"/>
       <w:r>
-        <w:t xml:space="preserve"> to the External. Then unplug from External and reconnect to Internal. If problems persist, combine this with reboots.</w:t>
-      </w:r>
-    </w:p>
-    <w:p>
-      <w:pPr>
-        <w:rPr>
-          <w:b/>
-          <w:sz w:val="44"/>
-          <w:szCs w:val="44"/>
-        </w:rPr>
-      </w:pPr>
-    </w:p>
-    <w:p>
-      <w:pPr>
-        <w:rPr>
-          <w:b/>
-          <w:sz w:val="44"/>
-          <w:szCs w:val="44"/>
-        </w:rPr>
-      </w:pPr>
-      <w:r>
-        <w:rPr>
-          <w:b/>
-          <w:sz w:val="44"/>
-          <w:szCs w:val="44"/>
-        </w:rPr>
-        <w:t>Batch Processor:</w:t>
-      </w:r>
-    </w:p>
-    <w:p>
-      <w:pPr>
-        <w:rPr>
-          <w:color w:val="FF0000"/>
-        </w:rPr>
-      </w:pPr>
-      <w:r>
-        <w:rPr>
-          <w:color w:val="FF0000"/>
-        </w:rPr>
-        <w:t>Error 7 occurred at list folder in batch processor.</w:t>
-      </w:r>
-    </w:p>
-    <w:p>
-      <w:r>
-        <w:t xml:space="preserve">Solution: Open windows explorer. Is there a red X on the </w:t>
-      </w:r>
-      <w:proofErr w:type="gramStart"/>
-      <w:r>
-        <w:t>waveforms</w:t>
-      </w:r>
-      <w:proofErr w:type="gramEnd"/>
-      <w:r>
-        <w:t xml:space="preserve"> server? If yes, double click it to reconnect.</w:t>
+        <w:t xml:space="preserve"> server by the Ubiquiti firewall.</w:t>
+      </w:r>
+    </w:p>
+    <w:p>
+      <w:r>
+        <w:t xml:space="preserve">Does </w:t>
+      </w:r>
+      <w:proofErr w:type="spellStart"/>
+      <w:r>
+        <w:t>argos</w:t>
+      </w:r>
+      <w:proofErr w:type="spellEnd"/>
+      <w:r>
+        <w:t xml:space="preserve"> have an IP address of 192.168.1.10</w:t>
+      </w:r>
+      <w:r>
+        <w:t>7</w:t>
+      </w:r>
+      <w:r>
+        <w:t>? Does dusty have an IP address of 192.168.1.10</w:t>
+      </w:r>
+      <w:r>
+        <w:t>5</w:t>
+      </w:r>
+      <w:r>
+        <w:t>? If not, use the Ubiquiti Unifi software to see why.</w:t>
       </w:r>
     </w:p>
     <w:p/>
@@ -194,7 +295,7 @@
           <w:sz w:val="44"/>
           <w:szCs w:val="44"/>
         </w:rPr>
-        <w:t>Waveforms Server</w:t>
+        <w:t>Ubiquiti Unifi</w:t>
       </w:r>
       <w:r>
         <w:rPr>
@@ -215,79 +316,48 @@
         <w:rPr>
           <w:color w:val="FF0000"/>
         </w:rPr>
-        <w:t>Unable to access waveforms server. “Microsoft Windows Network: The network path was not found”</w:t>
-      </w:r>
-    </w:p>
-    <w:p>
-      <w:r>
-        <w:t xml:space="preserve">Solution: Are you trying to access from either </w:t>
-      </w:r>
-      <w:proofErr w:type="spellStart"/>
-      <w:r>
-        <w:t>argos</w:t>
-      </w:r>
-      <w:proofErr w:type="spellEnd"/>
-      <w:r>
-        <w:t xml:space="preserve"> or dusty? Other machines are prevented from connecting to the </w:t>
-      </w:r>
-      <w:proofErr w:type="gramStart"/>
-      <w:r>
-        <w:t>waveforms</w:t>
-      </w:r>
-      <w:proofErr w:type="gramEnd"/>
-      <w:r>
-        <w:t xml:space="preserve"> server by the Ubiquiti firewall.</w:t>
-      </w:r>
-    </w:p>
-    <w:p>
-      <w:r>
-        <w:t xml:space="preserve">Does </w:t>
-      </w:r>
-      <w:proofErr w:type="spellStart"/>
-      <w:r>
-        <w:t>argos</w:t>
-      </w:r>
-      <w:proofErr w:type="spellEnd"/>
-      <w:r>
-        <w:t xml:space="preserve"> have an IP address of 192.168.1.10</w:t>
-      </w:r>
-      <w:r>
-        <w:t>7</w:t>
-      </w:r>
-      <w:r>
-        <w:t>? Does dusty have an IP address of 192.168.1.10</w:t>
-      </w:r>
-      <w:r>
-        <w:t>5</w:t>
-      </w:r>
-      <w:r>
-        <w:t>? If not, use the Ubiquiti Unifi software to see why.</w:t>
-      </w:r>
-    </w:p>
-    <w:p/>
-    <w:p>
-      <w:pPr>
-        <w:rPr>
-          <w:b/>
-          <w:sz w:val="44"/>
-          <w:szCs w:val="44"/>
-        </w:rPr>
-      </w:pPr>
-      <w:r>
-        <w:rPr>
-          <w:b/>
-          <w:sz w:val="44"/>
-          <w:szCs w:val="44"/>
-        </w:rPr>
-        <w:t>Ubiquiti Unifi</w:t>
-      </w:r>
-      <w:r>
-        <w:rPr>
-          <w:b/>
-          <w:sz w:val="44"/>
-          <w:szCs w:val="44"/>
-        </w:rPr>
-        <w:t>:</w:t>
+        <w:t>I need to access/modify the network configuration.</w:t>
+      </w:r>
+    </w:p>
+    <w:p>
+      <w:r>
+        <w:lastRenderedPageBreak/>
+        <w:t xml:space="preserve">Solution: Open the </w:t>
+      </w:r>
+      <w:proofErr w:type="spellStart"/>
+      <w:r>
+        <w:t>UniFi</w:t>
+      </w:r>
+      <w:proofErr w:type="spellEnd"/>
+      <w:r>
+        <w:t xml:space="preserve"> control program. There should be a shortcut on the desktop. (This shortcut points to the rather non-obvious </w:t>
+      </w:r>
+      <w:r>
+        <w:t xml:space="preserve">"C:\Users\dusty\Ubiquiti </w:t>
+      </w:r>
+      <w:proofErr w:type="spellStart"/>
+      <w:r>
+        <w:t>UniFi</w:t>
+      </w:r>
+      <w:proofErr w:type="spellEnd"/>
+      <w:r>
+        <w:t xml:space="preserve">\lib\ace.jar" </w:t>
+      </w:r>
+      <w:proofErr w:type="spellStart"/>
+      <w:r>
+        <w:t>ui</w:t>
+      </w:r>
+      <w:proofErr w:type="spellEnd"/>
+      <w:r>
+        <w:t xml:space="preserve">). It’ll take a while to connect, but once it does, select “launch a browser to manage the network.” This must be done from dusty, although other machines can be used if you ‘adopt’ the </w:t>
+      </w:r>
+      <w:proofErr w:type="spellStart"/>
+      <w:r>
+        <w:t>UniFi</w:t>
+      </w:r>
+      <w:proofErr w:type="spellEnd"/>
+      <w:r>
+        <w:t xml:space="preserve"> controller from them. You should avoid doing that unless necessary, as it’s a bit of a process.</w:t>
       </w:r>
     </w:p>
     <w:p>
@@ -323,7 +393,6 @@
     </w:p>
     <w:p>
       <w:r>
-        <w:lastRenderedPageBreak/>
         <w:t>Close all instances of the Unifi Controller.</w:t>
       </w:r>
     </w:p>
@@ -581,6 +650,7 @@
     </w:p>
     <w:p>
       <w:r>
+        <w:lastRenderedPageBreak/>
         <w:t>Turn off the PXI crate, turn off the PCI external chassis, then turn off dusty. Once all three are powered down, turn on the PXI crate, then the PCI chassis, and then wait ten seconds before turning dusty back on.</w:t>
       </w:r>
     </w:p>
@@ -638,7 +708,6 @@
         <w:rPr>
           <w:noProof/>
         </w:rPr>
-        <w:lastRenderedPageBreak/>
         <w:drawing>
           <wp:inline distT="0" distB="0" distL="0" distR="0">
             <wp:extent cx="5943600" cy="2066290"/>
@@ -762,6 +831,7 @@
         <w:rPr>
           <w:noProof/>
         </w:rPr>
+        <w:lastRenderedPageBreak/>
         <w:drawing>
           <wp:inline distT="0" distB="0" distL="0" distR="0">
             <wp:extent cx="5934075" cy="2628900"/>

</xml_diff>